<commit_message>
add github document link
</commit_message>
<xml_diff>
--- a/git/git_notes.docx
+++ b/git/git_notes.docx
@@ -4695,6 +4695,11 @@
         <w:t xml:space="preserve"> Tutorial</w:t>
       </w:r>
     </w:p>
+    <w:p>
+      <w:r>
+        <w:t>http://www.worldhello.net/gotgithub/03-project-hosting/020-repo-operation.html</w:t>
+      </w:r>
+    </w:p>
     <w:p/>
     <w:p>
       <w:pPr>
@@ -5064,6 +5069,7 @@
     <w:p/>
     <w:p>
       <w:r>
+        <w:lastRenderedPageBreak/>
         <w:t>$</w:t>
       </w:r>
       <w:proofErr w:type="spellStart"/>
@@ -5085,7 +5091,6 @@
         <w:rPr>
           <w:b/>
         </w:rPr>
-        <w:lastRenderedPageBreak/>
         <w:t>Create Branch</w:t>
       </w:r>
     </w:p>
@@ -5949,7 +5954,7 @@
 </file>
 
 <file path=customXml/itemProps1.xml><?xml version="1.0" encoding="utf-8"?>
-<ds:datastoreItem xmlns:ds="http://schemas.openxmlformats.org/officeDocument/2006/customXml" ds:itemID="{4470DBFC-C51B-42C7-8217-D1C9BF989844}">
+<ds:datastoreItem xmlns:ds="http://schemas.openxmlformats.org/officeDocument/2006/customXml" ds:itemID="{EBDD93F0-2273-46DD-9C42-04A579021F97}">
   <ds:schemaRefs>
     <ds:schemaRef ds:uri="http://schemas.openxmlformats.org/officeDocument/2006/bibliography"/>
   </ds:schemaRefs>

</xml_diff>

<commit_message>
updates how to merge main branch
</commit_message>
<xml_diff>
--- a/git/git_notes.docx
+++ b/git/git_notes.docx
@@ -5912,7 +5912,36 @@
           <w:sz w:val="16"/>
           <w:szCs w:val="16"/>
         </w:rPr>
-        <w:t xml:space="preserve"> commit –m “add hello1 from mark”</w:t>
+        <w:t xml:space="preserve"> commit –m “add hello1 from </w:t>
+      </w:r>
+      <w:proofErr w:type="spellStart"/>
+      <w:r>
+        <w:rPr>
+          <w:rFonts w:ascii="Consolas" w:hAnsi="Consolas" w:cs="Consolas"/>
+          <w:color w:val="000000"/>
+          <w:sz w:val="16"/>
+          <w:szCs w:val="16"/>
+        </w:rPr>
+        <w:t>mark”</w:t>
+      </w:r>
+      <w:r>
+        <w:rPr>
+          <w:rFonts w:ascii="Consolas" w:hAnsi="Consolas" w:cs="Consolas"/>
+          <w:color w:val="000000"/>
+          <w:sz w:val="16"/>
+          <w:szCs w:val="16"/>
+        </w:rPr>
+        <w:t>git</w:t>
+      </w:r>
+      <w:proofErr w:type="spellEnd"/>
+      <w:r>
+        <w:rPr>
+          <w:rFonts w:ascii="Consolas" w:hAnsi="Consolas" w:cs="Consolas"/>
+          <w:color w:val="000000"/>
+          <w:sz w:val="16"/>
+          <w:szCs w:val="16"/>
+        </w:rPr>
+        <w:t xml:space="preserve"> </w:t>
       </w:r>
     </w:p>
     <w:p/>
@@ -7496,7 +7525,11 @@
       </w:r>
     </w:p>
     <w:p/>
-    <w:p/>
+    <w:p>
+      <w:r>
+        <w:t>/</w:t>
+      </w:r>
+    </w:p>
     <w:p>
       <w:pPr>
         <w:rPr>
@@ -12625,8 +12658,28 @@
           <w:sz w:val="16"/>
           <w:szCs w:val="16"/>
         </w:rPr>
-        <w:t>Fast-forward</w:t>
-      </w:r>
+        <w:t>Fast-</w:t>
+      </w:r>
+      <w:proofErr w:type="spellStart"/>
+      <w:r>
+        <w:rPr>
+          <w:rFonts w:ascii="Consolas" w:hAnsi="Consolas" w:cs="Consolas"/>
+          <w:color w:val="000000"/>
+          <w:sz w:val="16"/>
+          <w:szCs w:val="16"/>
+        </w:rPr>
+        <w:t>forward</w:t>
+      </w:r>
+      <w:r>
+        <w:rPr>
+          <w:rFonts w:ascii="Consolas" w:hAnsi="Consolas" w:cs="Consolas"/>
+          <w:color w:val="000000"/>
+          <w:sz w:val="16"/>
+          <w:szCs w:val="16"/>
+        </w:rPr>
+        <w:t>gitgi</w:t>
+      </w:r>
+      <w:proofErr w:type="spellEnd"/>
     </w:p>
     <w:p>
       <w:pPr>
@@ -15262,7 +15315,555 @@
     <w:p/>
     <w:p/>
     <w:p/>
-    <w:p/>
+    <w:p>
+      <w:r>
+        <w:t>Common scenario:</w:t>
+      </w:r>
+    </w:p>
+    <w:p>
+      <w:r>
+        <w:t>Make change to master branch:</w:t>
+      </w:r>
+    </w:p>
+    <w:p/>
+    <w:p/>
+    <w:p>
+      <w:r>
+        <w:t>Merge change from master to 2.1.31</w:t>
+      </w:r>
+    </w:p>
+    <w:p>
+      <w:r>
+        <w:t xml:space="preserve">Get </w:t>
+      </w:r>
+      <w:proofErr w:type="spellStart"/>
+      <w:r>
+        <w:t>lasest</w:t>
+      </w:r>
+      <w:proofErr w:type="spellEnd"/>
+      <w:r>
+        <w:t xml:space="preserve"> change to local</w:t>
+      </w:r>
+    </w:p>
+    <w:p>
+      <w:pPr>
+        <w:pStyle w:val="HTMLPreformatted"/>
+        <w:pBdr>
+          <w:top w:val="single" w:sz="4" w:space="12" w:color="E7E5DC"/>
+          <w:left w:val="single" w:sz="24" w:space="12" w:color="E7E5DC"/>
+          <w:bottom w:val="single" w:sz="18" w:space="12" w:color="E7E5DC"/>
+          <w:right w:val="single" w:sz="2" w:space="12" w:color="E7E5DC"/>
+        </w:pBdr>
+        <w:shd w:val="clear" w:color="auto" w:fill="F8F8F8"/>
+        <w:spacing w:line="184" w:lineRule="atLeast"/>
+        <w:rPr>
+          <w:rFonts w:ascii="Consolas" w:hAnsi="Consolas" w:cs="Consolas"/>
+          <w:color w:val="000000"/>
+          <w:sz w:val="16"/>
+          <w:szCs w:val="16"/>
+        </w:rPr>
+      </w:pPr>
+      <w:r>
+        <w:rPr>
+          <w:rFonts w:ascii="Consolas" w:hAnsi="Consolas" w:cs="Consolas"/>
+          <w:color w:val="000000"/>
+          <w:sz w:val="16"/>
+          <w:szCs w:val="16"/>
+        </w:rPr>
+        <w:t>$</w:t>
+      </w:r>
+      <w:proofErr w:type="spellStart"/>
+      <w:r>
+        <w:rPr>
+          <w:rFonts w:ascii="Consolas" w:hAnsi="Consolas" w:cs="Consolas"/>
+          <w:color w:val="000000"/>
+          <w:sz w:val="16"/>
+          <w:szCs w:val="16"/>
+        </w:rPr>
+        <w:t>git</w:t>
+      </w:r>
+      <w:proofErr w:type="spellEnd"/>
+      <w:r>
+        <w:rPr>
+          <w:rFonts w:ascii="Consolas" w:hAnsi="Consolas" w:cs="Consolas"/>
+          <w:color w:val="000000"/>
+          <w:sz w:val="16"/>
+          <w:szCs w:val="16"/>
+        </w:rPr>
+        <w:t xml:space="preserve"> pull</w:t>
+      </w:r>
+    </w:p>
+    <w:p>
+      <w:r>
+        <w:t>Switch branch</w:t>
+      </w:r>
+    </w:p>
+    <w:p>
+      <w:pPr>
+        <w:pStyle w:val="HTMLPreformatted"/>
+        <w:pBdr>
+          <w:top w:val="single" w:sz="4" w:space="12" w:color="E7E5DC"/>
+          <w:left w:val="single" w:sz="24" w:space="12" w:color="E7E5DC"/>
+          <w:bottom w:val="single" w:sz="18" w:space="12" w:color="E7E5DC"/>
+          <w:right w:val="single" w:sz="2" w:space="12" w:color="E7E5DC"/>
+        </w:pBdr>
+        <w:shd w:val="clear" w:color="auto" w:fill="F8F8F8"/>
+        <w:spacing w:line="184" w:lineRule="atLeast"/>
+        <w:rPr>
+          <w:rFonts w:ascii="Consolas" w:hAnsi="Consolas" w:cs="Consolas"/>
+          <w:color w:val="000000"/>
+          <w:sz w:val="16"/>
+          <w:szCs w:val="16"/>
+        </w:rPr>
+      </w:pPr>
+      <w:r>
+        <w:rPr>
+          <w:rFonts w:ascii="Consolas" w:hAnsi="Consolas" w:cs="Consolas"/>
+          <w:color w:val="000000"/>
+          <w:sz w:val="16"/>
+          <w:szCs w:val="16"/>
+        </w:rPr>
+        <w:t>$</w:t>
+      </w:r>
+      <w:proofErr w:type="spellStart"/>
+      <w:r>
+        <w:rPr>
+          <w:rFonts w:ascii="Consolas" w:hAnsi="Consolas" w:cs="Consolas"/>
+          <w:color w:val="000000"/>
+          <w:sz w:val="16"/>
+          <w:szCs w:val="16"/>
+        </w:rPr>
+        <w:t>git</w:t>
+      </w:r>
+      <w:proofErr w:type="spellEnd"/>
+      <w:r>
+        <w:rPr>
+          <w:rFonts w:ascii="Consolas" w:hAnsi="Consolas" w:cs="Consolas"/>
+          <w:color w:val="000000"/>
+          <w:sz w:val="16"/>
+          <w:szCs w:val="16"/>
+        </w:rPr>
+        <w:t xml:space="preserve"> checkout 2.1.31</w:t>
+      </w:r>
+    </w:p>
+    <w:p/>
+    <w:p>
+      <w:r>
+        <w:t>This will allow you to switch quickly to new branch</w:t>
+      </w:r>
+    </w:p>
+    <w:p/>
+    <w:p>
+      <w:r>
+        <w:t xml:space="preserve">If you need to make change in your local environment on the new branch you have to </w:t>
+      </w:r>
+    </w:p>
+    <w:p>
+      <w:pPr>
+        <w:pStyle w:val="HTMLPreformatted"/>
+        <w:pBdr>
+          <w:top w:val="single" w:sz="4" w:space="12" w:color="E7E5DC"/>
+          <w:left w:val="single" w:sz="24" w:space="12" w:color="E7E5DC"/>
+          <w:bottom w:val="single" w:sz="18" w:space="12" w:color="E7E5DC"/>
+          <w:right w:val="single" w:sz="2" w:space="12" w:color="E7E5DC"/>
+        </w:pBdr>
+        <w:shd w:val="clear" w:color="auto" w:fill="F8F8F8"/>
+        <w:spacing w:line="184" w:lineRule="atLeast"/>
+        <w:rPr>
+          <w:rFonts w:ascii="Consolas" w:hAnsi="Consolas" w:cs="Consolas"/>
+          <w:color w:val="000000"/>
+          <w:sz w:val="16"/>
+          <w:szCs w:val="16"/>
+        </w:rPr>
+      </w:pPr>
+      <w:r>
+        <w:rPr>
+          <w:rFonts w:ascii="Consolas" w:hAnsi="Consolas" w:cs="Consolas"/>
+          <w:color w:val="000000"/>
+          <w:sz w:val="16"/>
+          <w:szCs w:val="16"/>
+        </w:rPr>
+        <w:t>$</w:t>
+      </w:r>
+      <w:proofErr w:type="spellStart"/>
+      <w:r>
+        <w:rPr>
+          <w:rFonts w:ascii="Consolas" w:hAnsi="Consolas" w:cs="Consolas"/>
+          <w:color w:val="000000"/>
+          <w:sz w:val="16"/>
+          <w:szCs w:val="16"/>
+        </w:rPr>
+        <w:t>git</w:t>
+      </w:r>
+      <w:proofErr w:type="spellEnd"/>
+      <w:r>
+        <w:rPr>
+          <w:rFonts w:ascii="Consolas" w:hAnsi="Consolas" w:cs="Consolas"/>
+          <w:color w:val="000000"/>
+          <w:sz w:val="16"/>
+          <w:szCs w:val="16"/>
+        </w:rPr>
+        <w:t xml:space="preserve"> checkout -b &lt;</w:t>
+      </w:r>
+      <w:proofErr w:type="spellStart"/>
+      <w:r>
+        <w:rPr>
+          <w:rFonts w:ascii="Consolas" w:hAnsi="Consolas" w:cs="Consolas"/>
+          <w:color w:val="000000"/>
+          <w:sz w:val="16"/>
+          <w:szCs w:val="16"/>
+        </w:rPr>
+        <w:t>branchname</w:t>
+      </w:r>
+      <w:proofErr w:type="spellEnd"/>
+      <w:r>
+        <w:rPr>
+          <w:rFonts w:ascii="Consolas" w:hAnsi="Consolas" w:cs="Consolas"/>
+          <w:color w:val="000000"/>
+          <w:sz w:val="16"/>
+          <w:szCs w:val="16"/>
+        </w:rPr>
+        <w:t>&gt; &lt;remote&gt;&lt;</w:t>
+      </w:r>
+      <w:proofErr w:type="spellStart"/>
+      <w:r>
+        <w:rPr>
+          <w:rFonts w:ascii="Consolas" w:hAnsi="Consolas" w:cs="Consolas"/>
+          <w:color w:val="000000"/>
+          <w:sz w:val="16"/>
+          <w:szCs w:val="16"/>
+        </w:rPr>
+        <w:t>branchname</w:t>
+      </w:r>
+      <w:proofErr w:type="spellEnd"/>
+      <w:r>
+        <w:rPr>
+          <w:rFonts w:ascii="Consolas" w:hAnsi="Consolas" w:cs="Consolas"/>
+          <w:color w:val="000000"/>
+          <w:sz w:val="16"/>
+          <w:szCs w:val="16"/>
+        </w:rPr>
+        <w:t>&gt;</w:t>
+      </w:r>
+    </w:p>
+    <w:p/>
+    <w:p>
+      <w:r>
+        <w:t xml:space="preserve">In our case, we don’t need to make any changes in </w:t>
+      </w:r>
+      <w:proofErr w:type="gramStart"/>
+      <w:r>
+        <w:t>local,</w:t>
+      </w:r>
+      <w:proofErr w:type="gramEnd"/>
+      <w:r>
+        <w:t xml:space="preserve"> we just need to make the change from master to local.</w:t>
+      </w:r>
+    </w:p>
+    <w:p>
+      <w:r>
+        <w:t>Merge change from master to new branch</w:t>
+      </w:r>
+    </w:p>
+    <w:p>
+      <w:pPr>
+        <w:pStyle w:val="HTMLPreformatted"/>
+        <w:pBdr>
+          <w:top w:val="single" w:sz="4" w:space="12" w:color="E7E5DC"/>
+          <w:left w:val="single" w:sz="24" w:space="12" w:color="E7E5DC"/>
+          <w:bottom w:val="single" w:sz="18" w:space="12" w:color="E7E5DC"/>
+          <w:right w:val="single" w:sz="2" w:space="12" w:color="E7E5DC"/>
+        </w:pBdr>
+        <w:shd w:val="clear" w:color="auto" w:fill="F8F8F8"/>
+        <w:spacing w:line="184" w:lineRule="atLeast"/>
+        <w:rPr>
+          <w:rFonts w:ascii="Consolas" w:hAnsi="Consolas" w:cs="Consolas"/>
+          <w:color w:val="000000"/>
+          <w:sz w:val="16"/>
+          <w:szCs w:val="16"/>
+        </w:rPr>
+      </w:pPr>
+      <w:r>
+        <w:rPr>
+          <w:rFonts w:ascii="Consolas" w:hAnsi="Consolas" w:cs="Consolas"/>
+          <w:color w:val="000000"/>
+          <w:sz w:val="16"/>
+          <w:szCs w:val="16"/>
+        </w:rPr>
+        <w:t>$</w:t>
+      </w:r>
+      <w:proofErr w:type="spellStart"/>
+      <w:r>
+        <w:rPr>
+          <w:rFonts w:ascii="Consolas" w:hAnsi="Consolas" w:cs="Consolas"/>
+          <w:color w:val="000000"/>
+          <w:sz w:val="16"/>
+          <w:szCs w:val="16"/>
+        </w:rPr>
+        <w:t>git</w:t>
+      </w:r>
+      <w:proofErr w:type="spellEnd"/>
+      <w:r>
+        <w:rPr>
+          <w:rFonts w:ascii="Consolas" w:hAnsi="Consolas" w:cs="Consolas"/>
+          <w:color w:val="000000"/>
+          <w:sz w:val="16"/>
+          <w:szCs w:val="16"/>
+        </w:rPr>
+        <w:t xml:space="preserve"> merge master</w:t>
+      </w:r>
+    </w:p>
+    <w:p/>
+    <w:p>
+      <w:r>
+        <w:t>If there are conflicts, run</w:t>
+      </w:r>
+    </w:p>
+    <w:p>
+      <w:pPr>
+        <w:pStyle w:val="HTMLPreformatted"/>
+        <w:pBdr>
+          <w:top w:val="single" w:sz="4" w:space="12" w:color="E7E5DC"/>
+          <w:left w:val="single" w:sz="24" w:space="12" w:color="E7E5DC"/>
+          <w:bottom w:val="single" w:sz="18" w:space="12" w:color="E7E5DC"/>
+          <w:right w:val="single" w:sz="2" w:space="12" w:color="E7E5DC"/>
+        </w:pBdr>
+        <w:shd w:val="clear" w:color="auto" w:fill="F8F8F8"/>
+        <w:spacing w:line="184" w:lineRule="atLeast"/>
+        <w:rPr>
+          <w:rFonts w:ascii="Consolas" w:hAnsi="Consolas" w:cs="Consolas"/>
+          <w:color w:val="000000"/>
+          <w:sz w:val="16"/>
+          <w:szCs w:val="16"/>
+        </w:rPr>
+      </w:pPr>
+      <w:r>
+        <w:rPr>
+          <w:rFonts w:ascii="Consolas" w:hAnsi="Consolas" w:cs="Consolas"/>
+          <w:color w:val="000000"/>
+          <w:sz w:val="16"/>
+          <w:szCs w:val="16"/>
+        </w:rPr>
+        <w:t>$</w:t>
+      </w:r>
+      <w:proofErr w:type="spellStart"/>
+      <w:r>
+        <w:rPr>
+          <w:rFonts w:ascii="Consolas" w:hAnsi="Consolas" w:cs="Consolas"/>
+          <w:color w:val="000000"/>
+          <w:sz w:val="16"/>
+          <w:szCs w:val="16"/>
+        </w:rPr>
+        <w:t>git</w:t>
+      </w:r>
+      <w:proofErr w:type="spellEnd"/>
+      <w:r>
+        <w:rPr>
+          <w:rFonts w:ascii="Consolas" w:hAnsi="Consolas" w:cs="Consolas"/>
+          <w:color w:val="000000"/>
+          <w:sz w:val="16"/>
+          <w:szCs w:val="16"/>
+        </w:rPr>
+        <w:t xml:space="preserve"> </w:t>
+      </w:r>
+      <w:proofErr w:type="spellStart"/>
+      <w:r>
+        <w:rPr>
+          <w:rFonts w:ascii="Consolas" w:hAnsi="Consolas" w:cs="Consolas"/>
+          <w:color w:val="000000"/>
+          <w:sz w:val="16"/>
+          <w:szCs w:val="16"/>
+        </w:rPr>
+        <w:t>mergetool</w:t>
+      </w:r>
+      <w:proofErr w:type="spellEnd"/>
+      <w:r>
+        <w:rPr>
+          <w:rFonts w:ascii="Consolas" w:hAnsi="Consolas" w:cs="Consolas"/>
+          <w:color w:val="000000"/>
+          <w:sz w:val="16"/>
+          <w:szCs w:val="16"/>
+        </w:rPr>
+        <w:t xml:space="preserve"> </w:t>
+      </w:r>
+    </w:p>
+    <w:p>
+      <w:r>
+        <w:t>To load GUI tool to resolve the changes</w:t>
+      </w:r>
+    </w:p>
+    <w:p>
+      <w:pPr>
+        <w:pStyle w:val="HTMLPreformatted"/>
+        <w:pBdr>
+          <w:top w:val="single" w:sz="4" w:space="12" w:color="E7E5DC"/>
+          <w:left w:val="single" w:sz="24" w:space="12" w:color="E7E5DC"/>
+          <w:bottom w:val="single" w:sz="18" w:space="12" w:color="E7E5DC"/>
+          <w:right w:val="single" w:sz="2" w:space="12" w:color="E7E5DC"/>
+        </w:pBdr>
+        <w:shd w:val="clear" w:color="auto" w:fill="F8F8F8"/>
+        <w:spacing w:line="184" w:lineRule="atLeast"/>
+        <w:rPr>
+          <w:rFonts w:ascii="Consolas" w:hAnsi="Consolas" w:cs="Consolas"/>
+          <w:color w:val="000000"/>
+          <w:sz w:val="16"/>
+          <w:szCs w:val="16"/>
+        </w:rPr>
+      </w:pPr>
+      <w:r>
+        <w:rPr>
+          <w:rFonts w:ascii="Consolas" w:hAnsi="Consolas" w:cs="Consolas"/>
+          <w:color w:val="000000"/>
+          <w:sz w:val="16"/>
+          <w:szCs w:val="16"/>
+        </w:rPr>
+        <w:t>$</w:t>
+      </w:r>
+      <w:proofErr w:type="spellStart"/>
+      <w:r>
+        <w:rPr>
+          <w:rFonts w:ascii="Consolas" w:hAnsi="Consolas" w:cs="Consolas"/>
+          <w:color w:val="000000"/>
+          <w:sz w:val="16"/>
+          <w:szCs w:val="16"/>
+        </w:rPr>
+        <w:t>git</w:t>
+      </w:r>
+      <w:proofErr w:type="spellEnd"/>
+      <w:r>
+        <w:rPr>
+          <w:rFonts w:ascii="Consolas" w:hAnsi="Consolas" w:cs="Consolas"/>
+          <w:color w:val="000000"/>
+          <w:sz w:val="16"/>
+          <w:szCs w:val="16"/>
+        </w:rPr>
+        <w:t xml:space="preserve"> </w:t>
+      </w:r>
+      <w:proofErr w:type="gramStart"/>
+      <w:r>
+        <w:rPr>
+          <w:rFonts w:ascii="Consolas" w:hAnsi="Consolas" w:cs="Consolas"/>
+          <w:color w:val="000000"/>
+          <w:sz w:val="16"/>
+          <w:szCs w:val="16"/>
+        </w:rPr>
+        <w:t>add .</w:t>
+      </w:r>
+      <w:proofErr w:type="gramEnd"/>
+    </w:p>
+    <w:p>
+      <w:r>
+        <w:t>Add files to staging area.</w:t>
+      </w:r>
+    </w:p>
+    <w:p>
+      <w:pPr>
+        <w:pStyle w:val="HTMLPreformatted"/>
+        <w:pBdr>
+          <w:top w:val="single" w:sz="4" w:space="12" w:color="E7E5DC"/>
+          <w:left w:val="single" w:sz="24" w:space="12" w:color="E7E5DC"/>
+          <w:bottom w:val="single" w:sz="18" w:space="12" w:color="E7E5DC"/>
+          <w:right w:val="single" w:sz="2" w:space="12" w:color="E7E5DC"/>
+        </w:pBdr>
+        <w:shd w:val="clear" w:color="auto" w:fill="F8F8F8"/>
+        <w:spacing w:line="184" w:lineRule="atLeast"/>
+        <w:rPr>
+          <w:rFonts w:ascii="Consolas" w:hAnsi="Consolas" w:cs="Consolas"/>
+          <w:color w:val="000000"/>
+          <w:sz w:val="16"/>
+          <w:szCs w:val="16"/>
+        </w:rPr>
+      </w:pPr>
+      <w:r>
+        <w:rPr>
+          <w:rFonts w:ascii="Consolas" w:hAnsi="Consolas" w:cs="Consolas"/>
+          <w:color w:val="000000"/>
+          <w:sz w:val="16"/>
+          <w:szCs w:val="16"/>
+        </w:rPr>
+        <w:t xml:space="preserve">$ </w:t>
+      </w:r>
+      <w:proofErr w:type="spellStart"/>
+      <w:proofErr w:type="gramStart"/>
+      <w:r>
+        <w:rPr>
+          <w:rFonts w:ascii="Consolas" w:hAnsi="Consolas" w:cs="Consolas"/>
+          <w:color w:val="000000"/>
+          <w:sz w:val="16"/>
+          <w:szCs w:val="16"/>
+        </w:rPr>
+        <w:t>git</w:t>
+      </w:r>
+      <w:proofErr w:type="spellEnd"/>
+      <w:proofErr w:type="gramEnd"/>
+      <w:r>
+        <w:rPr>
+          <w:rFonts w:ascii="Consolas" w:hAnsi="Consolas" w:cs="Consolas"/>
+          <w:color w:val="000000"/>
+          <w:sz w:val="16"/>
+          <w:szCs w:val="16"/>
+        </w:rPr>
+        <w:t xml:space="preserve"> commit –m</w:t>
+      </w:r>
+    </w:p>
+    <w:p>
+      <w:r>
+        <w:t>Commits changes</w:t>
+      </w:r>
+    </w:p>
+    <w:p>
+      <w:pPr>
+        <w:pStyle w:val="HTMLPreformatted"/>
+        <w:pBdr>
+          <w:top w:val="single" w:sz="4" w:space="12" w:color="E7E5DC"/>
+          <w:left w:val="single" w:sz="24" w:space="12" w:color="E7E5DC"/>
+          <w:bottom w:val="single" w:sz="18" w:space="12" w:color="E7E5DC"/>
+          <w:right w:val="single" w:sz="2" w:space="12" w:color="E7E5DC"/>
+        </w:pBdr>
+        <w:shd w:val="clear" w:color="auto" w:fill="F8F8F8"/>
+        <w:spacing w:line="184" w:lineRule="atLeast"/>
+        <w:rPr>
+          <w:rFonts w:ascii="Consolas" w:hAnsi="Consolas" w:cs="Consolas"/>
+          <w:color w:val="000000"/>
+          <w:sz w:val="16"/>
+          <w:szCs w:val="16"/>
+        </w:rPr>
+      </w:pPr>
+      <w:r>
+        <w:rPr>
+          <w:rFonts w:ascii="Consolas" w:hAnsi="Consolas" w:cs="Consolas"/>
+          <w:color w:val="000000"/>
+          <w:sz w:val="16"/>
+          <w:szCs w:val="16"/>
+        </w:rPr>
+        <w:t>$</w:t>
+      </w:r>
+      <w:proofErr w:type="spellStart"/>
+      <w:r>
+        <w:rPr>
+          <w:rFonts w:ascii="Consolas" w:hAnsi="Consolas" w:cs="Consolas"/>
+          <w:color w:val="000000"/>
+          <w:sz w:val="16"/>
+          <w:szCs w:val="16"/>
+        </w:rPr>
+        <w:t>git</w:t>
+      </w:r>
+      <w:proofErr w:type="spellEnd"/>
+      <w:r>
+        <w:rPr>
+          <w:rFonts w:ascii="Consolas" w:hAnsi="Consolas" w:cs="Consolas"/>
+          <w:color w:val="000000"/>
+          <w:sz w:val="16"/>
+          <w:szCs w:val="16"/>
+        </w:rPr>
+        <w:t xml:space="preserve"> push</w:t>
+      </w:r>
+    </w:p>
+    <w:p>
+      <w:r>
+        <w:t>Push change to server.</w:t>
+      </w:r>
+    </w:p>
     <w:sectPr>
       <w:pgSz w:w="11906" w:h="16838"/>
       <w:pgMar w:top="1440" w:right="1800" w:bottom="1440" w:left="1800" w:header="851" w:footer="992" w:gutter="0"/>
@@ -15788,6 +16389,21 @@
       <w:szCs w:val="28"/>
     </w:rPr>
   </w:style>
+  <w:style w:type="character" w:customStyle="1" w:styleId="nv">
+    <w:name w:val="nv"/>
+    <w:basedOn w:val="DefaultParagraphFont"/>
+    <w:rsid w:val="00317DE5"/>
+  </w:style>
+  <w:style w:type="character" w:customStyle="1" w:styleId="n">
+    <w:name w:val="n"/>
+    <w:basedOn w:val="DefaultParagraphFont"/>
+    <w:rsid w:val="00317DE5"/>
+  </w:style>
+  <w:style w:type="character" w:customStyle="1" w:styleId="o">
+    <w:name w:val="o"/>
+    <w:basedOn w:val="DefaultParagraphFont"/>
+    <w:rsid w:val="00317DE5"/>
+  </w:style>
 </w:styles>
 </file>
 
@@ -16079,7 +16695,7 @@
 </file>
 
 <file path=customXml/itemProps1.xml><?xml version="1.0" encoding="utf-8"?>
-<ds:datastoreItem xmlns:ds="http://schemas.openxmlformats.org/officeDocument/2006/customXml" ds:itemID="{DDA0C7B9-69DB-4B51-B410-FEF132E9BF95}">
+<ds:datastoreItem xmlns:ds="http://schemas.openxmlformats.org/officeDocument/2006/customXml" ds:itemID="{8DA66141-E88B-4BD7-A66F-A3CA189337D7}">
   <ds:schemaRefs>
     <ds:schemaRef ds:uri="http://schemas.openxmlformats.org/officeDocument/2006/bibliography"/>
   </ds:schemaRefs>

</xml_diff>

<commit_message>
adding local branch replacement
</commit_message>
<xml_diff>
--- a/git/git_notes.docx
+++ b/git/git_notes.docx
@@ -15862,6 +15862,82 @@
     <w:p>
       <w:r>
         <w:t>Push change to server.</w:t>
+      </w:r>
+    </w:p>
+    <w:p/>
+    <w:p/>
+    <w:p/>
+    <w:p/>
+    <w:p>
+      <w:r>
+        <w:t xml:space="preserve">Replace local branch with remote </w:t>
+      </w:r>
+      <w:proofErr w:type="spellStart"/>
+      <w:r>
+        <w:t>brach</w:t>
+      </w:r>
+      <w:proofErr w:type="spellEnd"/>
+      <w:r>
+        <w:t xml:space="preserve"> files.</w:t>
+      </w:r>
+    </w:p>
+    <w:p/>
+    <w:p>
+      <w:r>
+        <w:t>$</w:t>
+      </w:r>
+      <w:proofErr w:type="spellStart"/>
+      <w:r>
+        <w:t>git</w:t>
+      </w:r>
+      <w:proofErr w:type="spellEnd"/>
+      <w:r>
+        <w:t xml:space="preserve"> fetch &lt;remote&gt;</w:t>
+      </w:r>
+    </w:p>
+    <w:p>
+      <w:r>
+        <w:t>$</w:t>
+      </w:r>
+      <w:proofErr w:type="spellStart"/>
+      <w:r>
+        <w:t>git</w:t>
+      </w:r>
+      <w:proofErr w:type="spellEnd"/>
+      <w:r>
+        <w:t xml:space="preserve"> checkout &lt;branch name&gt;</w:t>
+      </w:r>
+    </w:p>
+    <w:p>
+      <w:r>
+        <w:t>$</w:t>
+      </w:r>
+      <w:proofErr w:type="spellStart"/>
+      <w:r>
+        <w:t>git</w:t>
+      </w:r>
+      <w:proofErr w:type="spellEnd"/>
+      <w:r>
+        <w:t xml:space="preserve"> reset –hard &lt;remote&gt;/&lt;branch name&gt;</w:t>
+      </w:r>
+    </w:p>
+    <w:p/>
+    <w:p>
+      <w:r>
+        <w:t>Clean untracked file</w:t>
+      </w:r>
+    </w:p>
+    <w:p>
+      <w:r>
+        <w:t>$</w:t>
+      </w:r>
+      <w:proofErr w:type="spellStart"/>
+      <w:r>
+        <w:t>git</w:t>
+      </w:r>
+      <w:proofErr w:type="spellEnd"/>
+      <w:r>
+        <w:t xml:space="preserve"> clean –f </w:t>
       </w:r>
     </w:p>
     <w:sectPr>
@@ -16695,7 +16771,7 @@
 </file>
 
 <file path=customXml/itemProps1.xml><?xml version="1.0" encoding="utf-8"?>
-<ds:datastoreItem xmlns:ds="http://schemas.openxmlformats.org/officeDocument/2006/customXml" ds:itemID="{8DA66141-E88B-4BD7-A66F-A3CA189337D7}">
+<ds:datastoreItem xmlns:ds="http://schemas.openxmlformats.org/officeDocument/2006/customXml" ds:itemID="{CD2FE8D5-378D-46D7-B124-6B0BA220462B}">
   <ds:schemaRefs>
     <ds:schemaRef ds:uri="http://schemas.openxmlformats.org/officeDocument/2006/bibliography"/>
   </ds:schemaRefs>

</xml_diff>